<commit_message>
week 05 lab updates
</commit_message>
<xml_diff>
--- a/labs/week05-Ajax_and_REST/Lab05.1.docx
+++ b/labs/week05-Ajax_and_REST/Lab05.1.docx
@@ -103,7 +103,21 @@
         <w:rPr>
           <w:lang w:val="en-US"/>
         </w:rPr>
-        <w:t>Check this by using the -I option</w:t>
+        <w:t>Check this by using the -</w:t>
+      </w:r>
+      <w:r>
+        <w:rPr>
+          <w:lang w:val="en-US"/>
+        </w:rPr>
+        <w:t>i</w:t>
+      </w:r>
+      <w:bookmarkStart w:id="0" w:name="_GoBack"/>
+      <w:bookmarkEnd w:id="0"/>
+      <w:r>
+        <w:rPr>
+          <w:lang w:val="en-US"/>
+        </w:rPr>
+        <w:t xml:space="preserve"> option</w:t>
       </w:r>
     </w:p>
     <w:p>
@@ -804,8 +818,6 @@
           <w:lang w:val="en-US"/>
         </w:rPr>
       </w:pPr>
-      <w:bookmarkStart w:id="0" w:name="_GoBack"/>
-      <w:bookmarkEnd w:id="0"/>
       <w:r>
         <w:rPr>
           <w:noProof/>

</xml_diff>